<commit_message>
New design for publishing documents
</commit_message>
<xml_diff>
--- a/Prac3/Prac3.docx
+++ b/Prac3/Prac3.docx
@@ -39,7 +39,7 @@
         <w:pStyle w:val="Date"/>
       </w:pPr>
       <w:r>
-        <w:t xml:space="preserve">2023-02-05</w:t>
+        <w:t xml:space="preserve">2023-02-21</w:t>
       </w:r>
     </w:p>
     <w:bookmarkStart w:id="21" w:name="постановка-задачи"/>
@@ -4383,14 +4383,14 @@
       <w:r>
         <w:drawing>
           <wp:inline>
-            <wp:extent cx="4572000" cy="3657600"/>
+            <wp:extent cx="5334000" cy="5334000"/>
             <wp:effectExtent b="0" l="0" r="0" t="0"/>
             <wp:docPr descr="" title="" id="32" name="Picture"/>
             <a:graphic>
               <a:graphicData uri="http://schemas.openxmlformats.org/drawingml/2006/picture">
                 <pic:pic>
                   <pic:nvPicPr>
-                    <pic:cNvPr descr="Prac3_files/figure-docx/unnamed-chunk-2-1.pdf" id="33" name="Picture"/>
+                    <pic:cNvPr descr="Prac3_files/figure-docx/unnamed-chunk-2-1.png" id="33" name="Picture"/>
                     <pic:cNvPicPr>
                       <a:picLocks noChangeArrowheads="1" noChangeAspect="1"/>
                     </pic:cNvPicPr>
@@ -4404,7 +4404,7 @@
                   <pic:spPr bwMode="auto">
                     <a:xfrm>
                       <a:off x="0" y="0"/>
-                      <a:ext cx="4572000" cy="3657600"/>
+                      <a:ext cx="5334000" cy="5334000"/>
                     </a:xfrm>
                     <a:prstGeom prst="rect">
                       <a:avLst/>
@@ -5890,14 +5890,14 @@
       <w:r>
         <w:drawing>
           <wp:inline>
-            <wp:extent cx="4572000" cy="3657600"/>
+            <wp:extent cx="5334000" cy="5334000"/>
             <wp:effectExtent b="0" l="0" r="0" t="0"/>
             <wp:docPr descr="" title="" id="36" name="Picture"/>
             <a:graphic>
               <a:graphicData uri="http://schemas.openxmlformats.org/drawingml/2006/picture">
                 <pic:pic>
                   <pic:nvPicPr>
-                    <pic:cNvPr descr="Prac3_files/figure-docx/unnamed-chunk-3-1.pdf" id="37" name="Picture"/>
+                    <pic:cNvPr descr="Prac3_files/figure-docx/unnamed-chunk-3-1.png" id="37" name="Picture"/>
                     <pic:cNvPicPr>
                       <a:picLocks noChangeArrowheads="1" noChangeAspect="1"/>
                     </pic:cNvPicPr>
@@ -5911,7 +5911,7 @@
                   <pic:spPr bwMode="auto">
                     <a:xfrm>
                       <a:off x="0" y="0"/>
-                      <a:ext cx="4572000" cy="3657600"/>
+                      <a:ext cx="5334000" cy="5334000"/>
                     </a:xfrm>
                     <a:prstGeom prst="rect">
                       <a:avLst/>
@@ -6660,14 +6660,14 @@
       <w:r>
         <w:drawing>
           <wp:inline>
-            <wp:extent cx="4572000" cy="3657600"/>
+            <wp:extent cx="5334000" cy="5334000"/>
             <wp:effectExtent b="0" l="0" r="0" t="0"/>
             <wp:docPr descr="" title="" id="40" name="Picture"/>
             <a:graphic>
               <a:graphicData uri="http://schemas.openxmlformats.org/drawingml/2006/picture">
                 <pic:pic>
                   <pic:nvPicPr>
-                    <pic:cNvPr descr="Prac3_files/figure-docx/unnamed-chunk-4-1.pdf" id="41" name="Picture"/>
+                    <pic:cNvPr descr="Prac3_files/figure-docx/unnamed-chunk-4-1.png" id="41" name="Picture"/>
                     <pic:cNvPicPr>
                       <a:picLocks noChangeArrowheads="1" noChangeAspect="1"/>
                     </pic:cNvPicPr>
@@ -6681,7 +6681,7 @@
                   <pic:spPr bwMode="auto">
                     <a:xfrm>
                       <a:off x="0" y="0"/>
-                      <a:ext cx="4572000" cy="3657600"/>
+                      <a:ext cx="5334000" cy="5334000"/>
                     </a:xfrm>
                     <a:prstGeom prst="rect">
                       <a:avLst/>
@@ -8844,14 +8844,14 @@
       <w:r>
         <w:drawing>
           <wp:inline>
-            <wp:extent cx="4572000" cy="3657600"/>
+            <wp:extent cx="5334000" cy="5334000"/>
             <wp:effectExtent b="0" l="0" r="0" t="0"/>
             <wp:docPr descr="" title="" id="45" name="Picture"/>
             <a:graphic>
               <a:graphicData uri="http://schemas.openxmlformats.org/drawingml/2006/picture">
                 <pic:pic>
                   <pic:nvPicPr>
-                    <pic:cNvPr descr="Prac3_files/figure-docx/unnamed-chunk-10-1.pdf" id="46" name="Picture"/>
+                    <pic:cNvPr descr="Prac3_files/figure-docx/unnamed-chunk-10-1.png" id="46" name="Picture"/>
                     <pic:cNvPicPr>
                       <a:picLocks noChangeArrowheads="1" noChangeAspect="1"/>
                     </pic:cNvPicPr>
@@ -8865,7 +8865,7 @@
                   <pic:spPr bwMode="auto">
                     <a:xfrm>
                       <a:off x="0" y="0"/>
-                      <a:ext cx="4572000" cy="3657600"/>
+                      <a:ext cx="5334000" cy="5334000"/>
                     </a:xfrm>
                     <a:prstGeom prst="rect">
                       <a:avLst/>
@@ -10787,14 +10787,14 @@
       <w:r>
         <w:drawing>
           <wp:inline>
-            <wp:extent cx="4572000" cy="3657600"/>
+            <wp:extent cx="5334000" cy="5334000"/>
             <wp:effectExtent b="0" l="0" r="0" t="0"/>
             <wp:docPr descr="" title="" id="48" name="Picture"/>
             <a:graphic>
               <a:graphicData uri="http://schemas.openxmlformats.org/drawingml/2006/picture">
                 <pic:pic>
                   <pic:nvPicPr>
-                    <pic:cNvPr descr="Prac3_files/figure-docx/unnamed-chunk-15-1.pdf" id="49" name="Picture"/>
+                    <pic:cNvPr descr="Prac3_files/figure-docx/unnamed-chunk-15-1.png" id="49" name="Picture"/>
                     <pic:cNvPicPr>
                       <a:picLocks noChangeArrowheads="1" noChangeAspect="1"/>
                     </pic:cNvPicPr>
@@ -10808,7 +10808,7 @@
                   <pic:spPr bwMode="auto">
                     <a:xfrm>
                       <a:off x="0" y="0"/>
-                      <a:ext cx="4572000" cy="3657600"/>
+                      <a:ext cx="5334000" cy="5334000"/>
                     </a:xfrm>
                     <a:prstGeom prst="rect">
                       <a:avLst/>
@@ -14692,14 +14692,14 @@
       <w:r>
         <w:drawing>
           <wp:inline>
-            <wp:extent cx="4572000" cy="3657600"/>
+            <wp:extent cx="5334000" cy="5334000"/>
             <wp:effectExtent b="0" l="0" r="0" t="0"/>
             <wp:docPr descr="" title="" id="52" name="Picture"/>
             <a:graphic>
               <a:graphicData uri="http://schemas.openxmlformats.org/drawingml/2006/picture">
                 <pic:pic>
                   <pic:nvPicPr>
-                    <pic:cNvPr descr="Prac3_files/figure-docx/unnamed-chunk-19-1.pdf" id="53" name="Picture"/>
+                    <pic:cNvPr descr="Prac3_files/figure-docx/unnamed-chunk-19-1.png" id="53" name="Picture"/>
                     <pic:cNvPicPr>
                       <a:picLocks noChangeArrowheads="1" noChangeAspect="1"/>
                     </pic:cNvPicPr>
@@ -14713,7 +14713,7 @@
                   <pic:spPr bwMode="auto">
                     <a:xfrm>
                       <a:off x="0" y="0"/>
-                      <a:ext cx="4572000" cy="3657600"/>
+                      <a:ext cx="5334000" cy="5334000"/>
                     </a:xfrm>
                     <a:prstGeom prst="rect">
                       <a:avLst/>
@@ -15186,14 +15186,14 @@
       <w:r>
         <w:drawing>
           <wp:inline>
-            <wp:extent cx="4572000" cy="3657600"/>
+            <wp:extent cx="5334000" cy="5334000"/>
             <wp:effectExtent b="0" l="0" r="0" t="0"/>
             <wp:docPr descr="" title="" id="55" name="Picture"/>
             <a:graphic>
               <a:graphicData uri="http://schemas.openxmlformats.org/drawingml/2006/picture">
                 <pic:pic>
                   <pic:nvPicPr>
-                    <pic:cNvPr descr="Prac3_files/figure-docx/unnamed-chunk-20-1.pdf" id="56" name="Picture"/>
+                    <pic:cNvPr descr="Prac3_files/figure-docx/unnamed-chunk-20-1.png" id="56" name="Picture"/>
                     <pic:cNvPicPr>
                       <a:picLocks noChangeArrowheads="1" noChangeAspect="1"/>
                     </pic:cNvPicPr>
@@ -15207,7 +15207,7 @@
                   <pic:spPr bwMode="auto">
                     <a:xfrm>
                       <a:off x="0" y="0"/>
-                      <a:ext cx="4572000" cy="3657600"/>
+                      <a:ext cx="5334000" cy="5334000"/>
                     </a:xfrm>
                     <a:prstGeom prst="rect">
                       <a:avLst/>
@@ -16493,14 +16493,14 @@
       <w:r>
         <w:drawing>
           <wp:inline>
-            <wp:extent cx="4572000" cy="3657600"/>
+            <wp:extent cx="5334000" cy="5334000"/>
             <wp:effectExtent b="0" l="0" r="0" t="0"/>
             <wp:docPr descr="" title="" id="58" name="Picture"/>
             <a:graphic>
               <a:graphicData uri="http://schemas.openxmlformats.org/drawingml/2006/picture">
                 <pic:pic>
                   <pic:nvPicPr>
-                    <pic:cNvPr descr="Prac3_files/figure-docx/unnamed-chunk-22-1.pdf" id="59" name="Picture"/>
+                    <pic:cNvPr descr="Prac3_files/figure-docx/unnamed-chunk-22-1.png" id="59" name="Picture"/>
                     <pic:cNvPicPr>
                       <a:picLocks noChangeArrowheads="1" noChangeAspect="1"/>
                     </pic:cNvPicPr>
@@ -16514,7 +16514,7 @@
                   <pic:spPr bwMode="auto">
                     <a:xfrm>
                       <a:off x="0" y="0"/>
-                      <a:ext cx="4572000" cy="3657600"/>
+                      <a:ext cx="5334000" cy="5334000"/>
                     </a:xfrm>
                     <a:prstGeom prst="rect">
                       <a:avLst/>
@@ -18919,14 +18919,14 @@
       <w:r>
         <w:drawing>
           <wp:inline>
-            <wp:extent cx="4572000" cy="3657600"/>
+            <wp:extent cx="5334000" cy="5334000"/>
             <wp:effectExtent b="0" l="0" r="0" t="0"/>
             <wp:docPr descr="" title="" id="62" name="Picture"/>
             <a:graphic>
               <a:graphicData uri="http://schemas.openxmlformats.org/drawingml/2006/picture">
                 <pic:pic>
                   <pic:nvPicPr>
-                    <pic:cNvPr descr="Prac3_files/figure-docx/unnamed-chunk-26-1.pdf" id="63" name="Picture"/>
+                    <pic:cNvPr descr="Prac3_files/figure-docx/unnamed-chunk-26-1.png" id="63" name="Picture"/>
                     <pic:cNvPicPr>
                       <a:picLocks noChangeArrowheads="1" noChangeAspect="1"/>
                     </pic:cNvPicPr>
@@ -18940,7 +18940,7 @@
                   <pic:spPr bwMode="auto">
                     <a:xfrm>
                       <a:off x="0" y="0"/>
-                      <a:ext cx="4572000" cy="3657600"/>
+                      <a:ext cx="5334000" cy="5334000"/>
                     </a:xfrm>
                     <a:prstGeom prst="rect">
                       <a:avLst/>
@@ -19030,14 +19030,14 @@
       <w:r>
         <w:drawing>
           <wp:inline>
-            <wp:extent cx="4572000" cy="3657600"/>
+            <wp:extent cx="5334000" cy="5334000"/>
             <wp:effectExtent b="0" l="0" r="0" t="0"/>
             <wp:docPr descr="" title="" id="65" name="Picture"/>
             <a:graphic>
               <a:graphicData uri="http://schemas.openxmlformats.org/drawingml/2006/picture">
                 <pic:pic>
                   <pic:nvPicPr>
-                    <pic:cNvPr descr="Prac3_files/figure-docx/unnamed-chunk-27-1.pdf" id="66" name="Picture"/>
+                    <pic:cNvPr descr="Prac3_files/figure-docx/unnamed-chunk-27-1.png" id="66" name="Picture"/>
                     <pic:cNvPicPr>
                       <a:picLocks noChangeArrowheads="1" noChangeAspect="1"/>
                     </pic:cNvPicPr>
@@ -19051,7 +19051,7 @@
                   <pic:spPr bwMode="auto">
                     <a:xfrm>
                       <a:off x="0" y="0"/>
-                      <a:ext cx="4572000" cy="3657600"/>
+                      <a:ext cx="5334000" cy="5334000"/>
                     </a:xfrm>
                     <a:prstGeom prst="rect">
                       <a:avLst/>
@@ -19627,14 +19627,14 @@
       <w:r>
         <w:drawing>
           <wp:inline>
-            <wp:extent cx="4572000" cy="3657600"/>
+            <wp:extent cx="5334000" cy="5334000"/>
             <wp:effectExtent b="0" l="0" r="0" t="0"/>
             <wp:docPr descr="" title="" id="68" name="Picture"/>
             <a:graphic>
               <a:graphicData uri="http://schemas.openxmlformats.org/drawingml/2006/picture">
                 <pic:pic>
                   <pic:nvPicPr>
-                    <pic:cNvPr descr="Prac3_files/figure-docx/unnamed-chunk-29-1.pdf" id="69" name="Picture"/>
+                    <pic:cNvPr descr="Prac3_files/figure-docx/unnamed-chunk-29-1.png" id="69" name="Picture"/>
                     <pic:cNvPicPr>
                       <a:picLocks noChangeArrowheads="1" noChangeAspect="1"/>
                     </pic:cNvPicPr>
@@ -19648,7 +19648,7 @@
                   <pic:spPr bwMode="auto">
                     <a:xfrm>
                       <a:off x="0" y="0"/>
-                      <a:ext cx="4572000" cy="3657600"/>
+                      <a:ext cx="5334000" cy="5334000"/>
                     </a:xfrm>
                     <a:prstGeom prst="rect">
                       <a:avLst/>

</xml_diff>